<commit_message>
Cambios en Welcome, The company y license
</commit_message>
<xml_diff>
--- a/reports/Student #4/Student #4.docx
+++ b/reports/Student #4/Student #4.docx
@@ -1071,13 +1071,10 @@
         </w:sdtPr>
         <w:sdtContent>
           <w:r>
-            <w:t xml:space="preserve"> https://github.com/users/AlbertoValenzuelaMunoz1/projects/1/views/1</w:t>
-          </w:r>
-          <w:r>
             <w:t xml:space="preserve"> </w:t>
           </w:r>
           <w:r>
-            <w:t xml:space="preserve"> </w:t>
+            <w:t>X</w:t>
           </w:r>
         </w:sdtContent>
       </w:sdt>
@@ -10615,6 +10612,7 @@
     <w:rsidRoot w:val="004D7778"/>
     <w:rsid w:val="00061CE8"/>
     <w:rsid w:val="000F7930"/>
+    <w:rsid w:val="000F7F4B"/>
     <w:rsid w:val="001221F0"/>
     <w:rsid w:val="00131C28"/>
     <w:rsid w:val="001476FF"/>
@@ -10655,6 +10653,7 @@
     <w:rsid w:val="00D4277F"/>
     <w:rsid w:val="00D72CB9"/>
     <w:rsid w:val="00E25325"/>
+    <w:rsid w:val="00E25AFF"/>
     <w:rsid w:val="00E92EF0"/>
     <w:rsid w:val="00E955A7"/>
     <w:rsid w:val="00EB3154"/>

</xml_diff>

<commit_message>
Uml y documento Stundent 4 actualizado
</commit_message>
<xml_diff>
--- a/reports/Student #4/Student #4.docx
+++ b/reports/Student #4/Student #4.docx
@@ -148,6 +148,7 @@
                 <w15:appearance w15:val="hidden"/>
                 <w:text/>
               </w:sdtPr>
+              <w:sdtEndPr/>
               <w:sdtContent>
                 <w:r>
                   <w:rPr>
@@ -242,6 +243,7 @@
                 <w15:appearance w15:val="hidden"/>
                 <w:text/>
               </w:sdtPr>
+              <w:sdtEndPr/>
               <w:sdtContent>
                 <w:r>
                   <w:rPr>
@@ -331,6 +333,7 @@
                 <w15:appearance w15:val="hidden"/>
                 <w:text/>
               </w:sdtPr>
+              <w:sdtEndPr/>
               <w:sdtContent>
                 <w:r>
                   <w:rPr>
@@ -428,6 +431,7 @@
                 <w15:appearance w15:val="hidden"/>
                 <w:text/>
               </w:sdtPr>
+              <w:sdtEndPr/>
               <w:sdtContent>
                 <w:r>
                   <w:rPr>
@@ -494,6 +498,7 @@
                 <w15:appearance w15:val="hidden"/>
                 <w:text/>
               </w:sdtPr>
+              <w:sdtEndPr/>
               <w:sdtContent>
                 <w:r>
                   <w:rPr>
@@ -570,6 +575,7 @@
                 <w15:appearance w15:val="hidden"/>
                 <w:text/>
               </w:sdtPr>
+              <w:sdtEndPr/>
               <w:sdtContent>
                 <w:r>
                   <w:rPr>
@@ -679,6 +685,7 @@
                 <w15:appearance w15:val="hidden"/>
                 <w:text/>
               </w:sdtPr>
+              <w:sdtEndPr/>
               <w:sdtContent>
                 <w:r>
                   <w:rPr>
@@ -949,6 +956,7 @@
           <w15:appearance w15:val="hidden"/>
           <w:text/>
         </w:sdtPr>
+        <w:sdtEndPr/>
         <w:sdtContent>
           <w:r>
             <w:t>X</w:t>
@@ -1069,6 +1077,7 @@
           <w15:appearance w15:val="hidden"/>
           <w:text/>
         </w:sdtPr>
+        <w:sdtEndPr/>
         <w:sdtContent>
           <w:r>
             <w:t xml:space="preserve"> </w:t>
@@ -1381,9 +1390,16 @@
           <w15:appearance w15:val="hidden"/>
           <w:text/>
         </w:sdtPr>
+        <w:sdtEndPr/>
         <w:sdtContent>
           <w:r>
-            <w:t xml:space="preserve">    </w:t>
+            <w:t xml:space="preserve">   </w:t>
+          </w:r>
+          <w:r>
+            <w:t>X</w:t>
+          </w:r>
+          <w:r>
+            <w:t xml:space="preserve"> </w:t>
           </w:r>
         </w:sdtContent>
       </w:sdt>
@@ -1550,9 +1566,16 @@
           <w15:appearance w15:val="hidden"/>
           <w:text/>
         </w:sdtPr>
+        <w:sdtEndPr/>
         <w:sdtContent>
           <w:r>
-            <w:t xml:space="preserve">    </w:t>
+            <w:t xml:space="preserve"> </w:t>
+          </w:r>
+          <w:r>
+            <w:t>X</w:t>
+          </w:r>
+          <w:r>
+            <w:t xml:space="preserve">   </w:t>
           </w:r>
         </w:sdtContent>
       </w:sdt>
@@ -1756,9 +1779,16 @@
           </w:placeholder>
           <w:text/>
         </w:sdtPr>
+        <w:sdtEndPr/>
         <w:sdtContent>
           <w:r>
-            <w:t xml:space="preserve">    </w:t>
+            <w:t xml:space="preserve">  </w:t>
+          </w:r>
+          <w:r>
+            <w:t>X</w:t>
+          </w:r>
+          <w:r>
+            <w:t xml:space="preserve">  </w:t>
           </w:r>
         </w:sdtContent>
       </w:sdt>
@@ -1960,9 +1990,16 @@
           <w15:appearance w15:val="hidden"/>
           <w:text/>
         </w:sdtPr>
+        <w:sdtEndPr/>
         <w:sdtContent>
           <w:r>
-            <w:t xml:space="preserve">    </w:t>
+            <w:t xml:space="preserve"> </w:t>
+          </w:r>
+          <w:r>
+            <w:t>X</w:t>
+          </w:r>
+          <w:r>
+            <w:t xml:space="preserve">   </w:t>
           </w:r>
         </w:sdtContent>
       </w:sdt>
@@ -2011,9 +2048,16 @@
           <w15:appearance w15:val="hidden"/>
           <w:text/>
         </w:sdtPr>
+        <w:sdtEndPr/>
         <w:sdtContent>
           <w:r>
-            <w:t xml:space="preserve">    </w:t>
+            <w:t xml:space="preserve">  </w:t>
+          </w:r>
+          <w:r>
+            <w:t>X</w:t>
+          </w:r>
+          <w:r>
+            <w:t xml:space="preserve">  </w:t>
           </w:r>
         </w:sdtContent>
       </w:sdt>
@@ -2301,6 +2345,7 @@
           <w15:appearance w15:val="hidden"/>
           <w:text/>
         </w:sdtPr>
+        <w:sdtEndPr/>
         <w:sdtContent>
           <w:r>
             <w:t xml:space="preserve">    </w:t>
@@ -2444,6 +2489,7 @@
           <w15:appearance w15:val="hidden"/>
           <w:text/>
         </w:sdtPr>
+        <w:sdtEndPr/>
         <w:sdtContent>
           <w:r>
             <w:t xml:space="preserve">    </w:t>
@@ -2572,6 +2618,7 @@
           <w15:appearance w15:val="hidden"/>
           <w:text/>
         </w:sdtPr>
+        <w:sdtEndPr/>
         <w:sdtContent>
           <w:r>
             <w:t xml:space="preserve">    </w:t>
@@ -2657,6 +2704,7 @@
           <w15:appearance w15:val="hidden"/>
           <w:text/>
         </w:sdtPr>
+        <w:sdtEndPr/>
         <w:sdtContent>
           <w:r>
             <w:t xml:space="preserve">    </w:t>
@@ -2782,6 +2830,7 @@
           </w:placeholder>
           <w:text/>
         </w:sdtPr>
+        <w:sdtEndPr/>
         <w:sdtContent>
           <w:r>
             <w:t xml:space="preserve">    </w:t>
@@ -2833,6 +2882,7 @@
           <w15:appearance w15:val="hidden"/>
           <w:text/>
         </w:sdtPr>
+        <w:sdtEndPr/>
         <w:sdtContent>
           <w:r>
             <w:t xml:space="preserve">    </w:t>
@@ -2869,6 +2919,7 @@
           </w:placeholder>
           <w:text/>
         </w:sdtPr>
+        <w:sdtEndPr/>
         <w:sdtContent>
           <w:r>
             <w:t xml:space="preserve">    </w:t>
@@ -3335,6 +3386,7 @@
           <w15:appearance w15:val="hidden"/>
           <w:text/>
         </w:sdtPr>
+        <w:sdtEndPr/>
         <w:sdtContent>
           <w:r>
             <w:rPr>
@@ -3486,6 +3538,9 @@
       </w:pPr>
       <w:sdt>
         <w:sdtPr>
+          <w:rPr>
+            <w:u w:val="single"/>
+          </w:rPr>
           <w:tag w:val="Verdict"/>
           <w:id w:val="55906619"/>
           <w:placeholder>
@@ -3494,9 +3549,25 @@
           <w15:appearance w15:val="hidden"/>
           <w:text/>
         </w:sdtPr>
+        <w:sdtEndPr/>
         <w:sdtContent>
           <w:r>
-            <w:t xml:space="preserve">    </w:t>
+            <w:rPr>
+              <w:u w:val="single"/>
+            </w:rPr>
+            <w:t xml:space="preserve">  </w:t>
+          </w:r>
+          <w:r>
+            <w:rPr>
+              <w:u w:val="single"/>
+            </w:rPr>
+            <w:t>X</w:t>
+          </w:r>
+          <w:r>
+            <w:rPr>
+              <w:u w:val="single"/>
+            </w:rPr>
+            <w:t xml:space="preserve">  </w:t>
           </w:r>
         </w:sdtContent>
       </w:sdt>
@@ -3661,6 +3732,7 @@
           <w15:appearance w15:val="hidden"/>
           <w:text/>
         </w:sdtPr>
+        <w:sdtEndPr/>
         <w:sdtContent>
           <w:r>
             <w:t xml:space="preserve">    </w:t>
@@ -3729,6 +3801,7 @@
           <w15:appearance w15:val="hidden"/>
           <w:text/>
         </w:sdtPr>
+        <w:sdtEndPr/>
         <w:sdtContent>
           <w:r>
             <w:t xml:space="preserve">    </w:t>
@@ -3805,6 +3878,7 @@
           <w15:appearance w15:val="hidden"/>
           <w:text/>
         </w:sdtPr>
+        <w:sdtEndPr/>
         <w:sdtContent>
           <w:r>
             <w:t xml:space="preserve">    </w:t>
@@ -3873,6 +3947,7 @@
           <w15:appearance w15:val="hidden"/>
           <w:text/>
         </w:sdtPr>
+        <w:sdtEndPr/>
         <w:sdtContent>
           <w:r>
             <w:t xml:space="preserve">    </w:t>
@@ -4007,6 +4082,7 @@
           </w:placeholder>
           <w:text/>
         </w:sdtPr>
+        <w:sdtEndPr/>
         <w:sdtContent>
           <w:r>
             <w:t xml:space="preserve">    </w:t>
@@ -4206,6 +4282,7 @@
           <w15:appearance w15:val="hidden"/>
           <w:text/>
         </w:sdtPr>
+        <w:sdtEndPr/>
         <w:sdtContent>
           <w:r>
             <w:t xml:space="preserve">    </w:t>
@@ -4257,6 +4334,7 @@
           <w15:appearance w15:val="hidden"/>
           <w:text/>
         </w:sdtPr>
+        <w:sdtEndPr/>
         <w:sdtContent>
           <w:r>
             <w:t xml:space="preserve">    </w:t>
@@ -4491,6 +4569,7 @@
           <w15:appearance w15:val="hidden"/>
           <w:text/>
         </w:sdtPr>
+        <w:sdtEndPr/>
         <w:sdtContent>
           <w:r>
             <w:t xml:space="preserve">    </w:t>
@@ -4528,6 +4607,7 @@
           <w15:appearance w15:val="hidden"/>
           <w:text/>
         </w:sdtPr>
+        <w:sdtEndPr/>
         <w:sdtContent>
           <w:r>
             <w:t xml:space="preserve">    </w:t>
@@ -4724,6 +4804,7 @@
           <w15:appearance w15:val="hidden"/>
           <w:text/>
         </w:sdtPr>
+        <w:sdtEndPr/>
         <w:sdtContent>
           <w:r>
             <w:rPr>
@@ -4886,6 +4967,7 @@
           <w15:appearance w15:val="hidden"/>
           <w:text/>
         </w:sdtPr>
+        <w:sdtEndPr/>
         <w:sdtContent>
           <w:r>
             <w:t xml:space="preserve">    </w:t>
@@ -4926,6 +5008,7 @@
           <w15:appearance w15:val="hidden"/>
           <w:text/>
         </w:sdtPr>
+        <w:sdtEndPr/>
         <w:sdtContent>
           <w:r>
             <w:rPr>
@@ -5118,6 +5201,7 @@
           </w:placeholder>
           <w:text/>
         </w:sdtPr>
+        <w:sdtEndPr/>
         <w:sdtContent>
           <w:r>
             <w:t xml:space="preserve">    </w:t>
@@ -5202,6 +5286,7 @@
           </w:placeholder>
           <w:text/>
         </w:sdtPr>
+        <w:sdtEndPr/>
         <w:sdtContent>
           <w:r>
             <w:t xml:space="preserve">    </w:t>
@@ -5322,6 +5407,7 @@
           <w15:appearance w15:val="hidden"/>
           <w:text/>
         </w:sdtPr>
+        <w:sdtEndPr/>
         <w:sdtContent>
           <w:r>
             <w:t xml:space="preserve">    </w:t>
@@ -5364,6 +5450,7 @@
           </w:placeholder>
           <w:text/>
         </w:sdtPr>
+        <w:sdtEndPr/>
         <w:sdtContent>
           <w:r>
             <w:rPr>
@@ -5576,6 +5663,7 @@
           <w15:appearance w15:val="hidden"/>
           <w:text/>
         </w:sdtPr>
+        <w:sdtEndPr/>
         <w:sdtContent>
           <w:r>
             <w:t xml:space="preserve">    </w:t>
@@ -5626,6 +5714,7 @@
           </w:placeholder>
           <w:text/>
         </w:sdtPr>
+        <w:sdtEndPr/>
         <w:sdtContent>
           <w:r>
             <w:t xml:space="preserve">    </w:t>
@@ -5662,6 +5751,7 @@
           </w:placeholder>
           <w:text/>
         </w:sdtPr>
+        <w:sdtEndPr/>
         <w:sdtContent>
           <w:r>
             <w:t xml:space="preserve">    </w:t>
@@ -10639,6 +10729,7 @@
     <w:rsid w:val="00993521"/>
     <w:rsid w:val="009F68FD"/>
     <w:rsid w:val="00A222AC"/>
+    <w:rsid w:val="00A26466"/>
     <w:rsid w:val="00A77441"/>
     <w:rsid w:val="00B078C0"/>
     <w:rsid w:val="00B85114"/>

</xml_diff>